<commit_message>
CentOS / MySQL updates
</commit_message>
<xml_diff>
--- a/Virtual/CentOS65-VMWare-Build-Notes.docx
+++ b/Virtual/CentOS65-VMWare-Build-Notes.docx
@@ -1147,19 +1147,7 @@
     </w:p>
     <w:p>
       <w:r>
-        <w:t xml:space="preserve">Applications | </w:t>
-      </w:r>
-      <w:r>
-        <w:t>Internet</w:t>
-      </w:r>
-      <w:r>
-        <w:t xml:space="preserve"> | </w:t>
-      </w:r>
-      <w:r>
-        <w:t xml:space="preserve">Firefox Web Browser </w:t>
-      </w:r>
-      <w:r>
-        <w:t>| Add this launcher to panel</w:t>
+        <w:t>Applications | Internet | Firefox Web Browser | Add this launcher to panel</w:t>
       </w:r>
     </w:p>
     <w:p/>
@@ -1448,7 +1436,6 @@
       <w:pPr>
         <w:spacing w:after="0" w:line="240" w:lineRule="auto"/>
       </w:pPr>
-      <w:bookmarkStart w:id="0" w:name="_GoBack"/>
       <w:r>
         <w:rPr>
           <w:noProof/>
@@ -1489,7 +1476,6 @@
           </wp:inline>
         </w:drawing>
       </w:r>
-      <w:bookmarkEnd w:id="0"/>
     </w:p>
     <w:p>
       <w:pPr>
@@ -3503,6 +3489,22 @@
     <w:p>
       <w:pPr>
         <w:spacing w:after="0" w:line="240" w:lineRule="auto"/>
+      </w:pPr>
+      <w:hyperlink r:id="rId38" w:history="1">
+        <w:r>
+          <w:rPr>
+            <w:rStyle w:val="Hyperlink"/>
+          </w:rPr>
+          <w:t>http://mama.indstate.edu/users/ice/tree/</w:t>
+        </w:r>
+      </w:hyperlink>
+      <w:r>
+        <w:t xml:space="preserve"> </w:t>
+      </w:r>
+    </w:p>
+    <w:p>
+      <w:pPr>
+        <w:spacing w:after="0" w:line="240" w:lineRule="auto"/>
         <w:rPr>
           <w:color w:val="00B0F0"/>
         </w:rPr>
@@ -3528,6 +3530,8 @@
       <w:pPr>
         <w:spacing w:after="0" w:line="240" w:lineRule="auto"/>
       </w:pPr>
+      <w:bookmarkStart w:id="0" w:name="_GoBack"/>
+      <w:bookmarkEnd w:id="0"/>
     </w:p>
     <w:p>
       <w:pPr>
@@ -3575,56 +3579,6 @@
             <wp:extent cx="295275" cy="276225"/>
             <wp:effectExtent l="0" t="0" r="9525" b="9525"/>
             <wp:docPr id="18" name="Picture 18"/>
-            <wp:cNvGraphicFramePr>
-              <a:graphicFrameLocks xmlns:a="http://schemas.openxmlformats.org/drawingml/2006/main" noChangeAspect="1"/>
-            </wp:cNvGraphicFramePr>
-            <a:graphic xmlns:a="http://schemas.openxmlformats.org/drawingml/2006/main">
-              <a:graphicData uri="http://schemas.openxmlformats.org/drawingml/2006/picture">
-                <pic:pic xmlns:pic="http://schemas.openxmlformats.org/drawingml/2006/picture">
-                  <pic:nvPicPr>
-                    <pic:cNvPr id="1" name=""/>
-                    <pic:cNvPicPr/>
-                  </pic:nvPicPr>
-                  <pic:blipFill>
-                    <a:blip r:embed="rId38"/>
-                    <a:stretch>
-                      <a:fillRect/>
-                    </a:stretch>
-                  </pic:blipFill>
-                  <pic:spPr>
-                    <a:xfrm>
-                      <a:off x="0" y="0"/>
-                      <a:ext cx="295275" cy="276225"/>
-                    </a:xfrm>
-                    <a:prstGeom prst="rect">
-                      <a:avLst/>
-                    </a:prstGeom>
-                  </pic:spPr>
-                </pic:pic>
-              </a:graphicData>
-            </a:graphic>
-          </wp:inline>
-        </w:drawing>
-      </w:r>
-    </w:p>
-    <w:p>
-      <w:pPr>
-        <w:spacing w:after="0" w:line="240" w:lineRule="auto"/>
-      </w:pPr>
-    </w:p>
-    <w:p>
-      <w:pPr>
-        <w:spacing w:after="0" w:line="240" w:lineRule="auto"/>
-      </w:pPr>
-      <w:r>
-        <w:rPr>
-          <w:noProof/>
-        </w:rPr>
-        <w:drawing>
-          <wp:inline distT="0" distB="0" distL="0" distR="0" wp14:anchorId="17B2CF86" wp14:editId="659A9FE7">
-            <wp:extent cx="590550" cy="590550"/>
-            <wp:effectExtent l="0" t="0" r="0" b="0"/>
-            <wp:docPr id="19" name="Picture 19"/>
             <wp:cNvGraphicFramePr>
               <a:graphicFrameLocks xmlns:a="http://schemas.openxmlformats.org/drawingml/2006/main" noChangeAspect="1"/>
             </wp:cNvGraphicFramePr>
@@ -3644,7 +3598,7 @@
                   <pic:spPr>
                     <a:xfrm>
                       <a:off x="0" y="0"/>
-                      <a:ext cx="590550" cy="590550"/>
+                      <a:ext cx="295275" cy="276225"/>
                     </a:xfrm>
                     <a:prstGeom prst="rect">
                       <a:avLst/>
@@ -3671,10 +3625,10 @@
           <w:noProof/>
         </w:rPr>
         <w:drawing>
-          <wp:inline distT="0" distB="0" distL="0" distR="0" wp14:anchorId="06064EA8" wp14:editId="4C1F75DA">
-            <wp:extent cx="2847975" cy="400050"/>
-            <wp:effectExtent l="0" t="0" r="9525" b="0"/>
-            <wp:docPr id="21" name="Picture 21"/>
+          <wp:inline distT="0" distB="0" distL="0" distR="0" wp14:anchorId="17B2CF86" wp14:editId="659A9FE7">
+            <wp:extent cx="590550" cy="590550"/>
+            <wp:effectExtent l="0" t="0" r="0" b="0"/>
+            <wp:docPr id="19" name="Picture 19"/>
             <wp:cNvGraphicFramePr>
               <a:graphicFrameLocks xmlns:a="http://schemas.openxmlformats.org/drawingml/2006/main" noChangeAspect="1"/>
             </wp:cNvGraphicFramePr>
@@ -3694,7 +3648,7 @@
                   <pic:spPr>
                     <a:xfrm>
                       <a:off x="0" y="0"/>
-                      <a:ext cx="2847975" cy="400050"/>
+                      <a:ext cx="590550" cy="590550"/>
                     </a:xfrm>
                     <a:prstGeom prst="rect">
                       <a:avLst/>
@@ -3711,16 +3665,6 @@
       <w:pPr>
         <w:spacing w:after="0" w:line="240" w:lineRule="auto"/>
       </w:pPr>
-      <w:proofErr w:type="spellStart"/>
-      <w:r>
-        <w:t>JSONView</w:t>
-      </w:r>
-      <w:proofErr w:type="spellEnd"/>
-    </w:p>
-    <w:p>
-      <w:pPr>
-        <w:spacing w:after="0" w:line="240" w:lineRule="auto"/>
-      </w:pPr>
     </w:p>
     <w:p>
       <w:pPr>
@@ -3731,10 +3675,10 @@
           <w:noProof/>
         </w:rPr>
         <w:drawing>
-          <wp:inline distT="0" distB="0" distL="0" distR="0" wp14:anchorId="359485A1" wp14:editId="1A89F711">
-            <wp:extent cx="6467475" cy="552450"/>
+          <wp:inline distT="0" distB="0" distL="0" distR="0" wp14:anchorId="06064EA8" wp14:editId="4C1F75DA">
+            <wp:extent cx="2847975" cy="400050"/>
             <wp:effectExtent l="0" t="0" r="9525" b="0"/>
-            <wp:docPr id="22" name="Picture 22"/>
+            <wp:docPr id="21" name="Picture 21"/>
             <wp:cNvGraphicFramePr>
               <a:graphicFrameLocks xmlns:a="http://schemas.openxmlformats.org/drawingml/2006/main" noChangeAspect="1"/>
             </wp:cNvGraphicFramePr>
@@ -3754,6 +3698,66 @@
                   <pic:spPr>
                     <a:xfrm>
                       <a:off x="0" y="0"/>
+                      <a:ext cx="2847975" cy="400050"/>
+                    </a:xfrm>
+                    <a:prstGeom prst="rect">
+                      <a:avLst/>
+                    </a:prstGeom>
+                  </pic:spPr>
+                </pic:pic>
+              </a:graphicData>
+            </a:graphic>
+          </wp:inline>
+        </w:drawing>
+      </w:r>
+    </w:p>
+    <w:p>
+      <w:pPr>
+        <w:spacing w:after="0" w:line="240" w:lineRule="auto"/>
+      </w:pPr>
+      <w:proofErr w:type="spellStart"/>
+      <w:r>
+        <w:t>JSONView</w:t>
+      </w:r>
+      <w:proofErr w:type="spellEnd"/>
+    </w:p>
+    <w:p>
+      <w:pPr>
+        <w:spacing w:after="0" w:line="240" w:lineRule="auto"/>
+      </w:pPr>
+    </w:p>
+    <w:p>
+      <w:pPr>
+        <w:spacing w:after="0" w:line="240" w:lineRule="auto"/>
+      </w:pPr>
+      <w:r>
+        <w:rPr>
+          <w:noProof/>
+        </w:rPr>
+        <w:drawing>
+          <wp:inline distT="0" distB="0" distL="0" distR="0" wp14:anchorId="359485A1" wp14:editId="1A89F711">
+            <wp:extent cx="6467475" cy="552450"/>
+            <wp:effectExtent l="0" t="0" r="9525" b="0"/>
+            <wp:docPr id="22" name="Picture 22"/>
+            <wp:cNvGraphicFramePr>
+              <a:graphicFrameLocks xmlns:a="http://schemas.openxmlformats.org/drawingml/2006/main" noChangeAspect="1"/>
+            </wp:cNvGraphicFramePr>
+            <a:graphic xmlns:a="http://schemas.openxmlformats.org/drawingml/2006/main">
+              <a:graphicData uri="http://schemas.openxmlformats.org/drawingml/2006/picture">
+                <pic:pic xmlns:pic="http://schemas.openxmlformats.org/drawingml/2006/picture">
+                  <pic:nvPicPr>
+                    <pic:cNvPr id="1" name=""/>
+                    <pic:cNvPicPr/>
+                  </pic:nvPicPr>
+                  <pic:blipFill>
+                    <a:blip r:embed="rId42"/>
+                    <a:stretch>
+                      <a:fillRect/>
+                    </a:stretch>
+                  </pic:blipFill>
+                  <pic:spPr>
+                    <a:xfrm>
+                      <a:off x="0" y="0"/>
                       <a:ext cx="6467475" cy="552450"/>
                     </a:xfrm>
                     <a:prstGeom prst="rect">
@@ -3810,7 +3814,7 @@
         </w:rPr>
         <w:br/>
       </w:r>
-      <w:hyperlink r:id="rId42" w:history="1">
+      <w:hyperlink r:id="rId43" w:history="1">
         <w:r>
           <w:rPr>
             <w:rStyle w:val="Hyperlink"/>
@@ -3824,7 +3828,7 @@
       <w:r>
         <w:br/>
       </w:r>
-      <w:hyperlink r:id="rId43" w:history="1">
+      <w:hyperlink r:id="rId44" w:history="1">
         <w:r>
           <w:rPr>
             <w:rStyle w:val="Hyperlink"/>
@@ -3908,49 +3912,6 @@
             <wp:extent cx="5772150" cy="4076700"/>
             <wp:effectExtent l="0" t="0" r="0" b="0"/>
             <wp:docPr id="6" name="Picture 6"/>
-            <wp:cNvGraphicFramePr>
-              <a:graphicFrameLocks xmlns:a="http://schemas.openxmlformats.org/drawingml/2006/main" noChangeAspect="1"/>
-            </wp:cNvGraphicFramePr>
-            <a:graphic xmlns:a="http://schemas.openxmlformats.org/drawingml/2006/main">
-              <a:graphicData uri="http://schemas.openxmlformats.org/drawingml/2006/picture">
-                <pic:pic xmlns:pic="http://schemas.openxmlformats.org/drawingml/2006/picture">
-                  <pic:nvPicPr>
-                    <pic:cNvPr id="1" name=""/>
-                    <pic:cNvPicPr/>
-                  </pic:nvPicPr>
-                  <pic:blipFill>
-                    <a:blip r:embed="rId44"/>
-                    <a:stretch>
-                      <a:fillRect/>
-                    </a:stretch>
-                  </pic:blipFill>
-                  <pic:spPr>
-                    <a:xfrm>
-                      <a:off x="0" y="0"/>
-                      <a:ext cx="5772150" cy="4076700"/>
-                    </a:xfrm>
-                    <a:prstGeom prst="rect">
-                      <a:avLst/>
-                    </a:prstGeom>
-                  </pic:spPr>
-                </pic:pic>
-              </a:graphicData>
-            </a:graphic>
-          </wp:inline>
-        </w:drawing>
-      </w:r>
-    </w:p>
-    <w:p/>
-    <w:p>
-      <w:r>
-        <w:rPr>
-          <w:noProof/>
-        </w:rPr>
-        <w:drawing>
-          <wp:inline distT="0" distB="0" distL="0" distR="0" wp14:anchorId="444898BF" wp14:editId="3F5F23B7">
-            <wp:extent cx="5010150" cy="2857500"/>
-            <wp:effectExtent l="0" t="0" r="0" b="0"/>
-            <wp:docPr id="14" name="Picture 14"/>
             <wp:cNvGraphicFramePr>
               <a:graphicFrameLocks xmlns:a="http://schemas.openxmlformats.org/drawingml/2006/main" noChangeAspect="1"/>
             </wp:cNvGraphicFramePr>
@@ -3970,7 +3931,7 @@
                   <pic:spPr>
                     <a:xfrm>
                       <a:off x="0" y="0"/>
-                      <a:ext cx="5010150" cy="2857500"/>
+                      <a:ext cx="5772150" cy="4076700"/>
                     </a:xfrm>
                     <a:prstGeom prst="rect">
                       <a:avLst/>
@@ -3983,16 +3944,17 @@
         </w:drawing>
       </w:r>
     </w:p>
+    <w:p/>
     <w:p>
       <w:r>
         <w:rPr>
           <w:noProof/>
         </w:rPr>
         <w:drawing>
-          <wp:inline distT="0" distB="0" distL="0" distR="0" wp14:anchorId="10FA3C20" wp14:editId="318886B0">
-            <wp:extent cx="1057275" cy="333375"/>
-            <wp:effectExtent l="0" t="0" r="9525" b="9525"/>
-            <wp:docPr id="69" name="Picture 69"/>
+          <wp:inline distT="0" distB="0" distL="0" distR="0" wp14:anchorId="444898BF" wp14:editId="3F5F23B7">
+            <wp:extent cx="5010150" cy="2857500"/>
+            <wp:effectExtent l="0" t="0" r="0" b="0"/>
+            <wp:docPr id="14" name="Picture 14"/>
             <wp:cNvGraphicFramePr>
               <a:graphicFrameLocks xmlns:a="http://schemas.openxmlformats.org/drawingml/2006/main" noChangeAspect="1"/>
             </wp:cNvGraphicFramePr>
@@ -4012,7 +3974,7 @@
                   <pic:spPr>
                     <a:xfrm>
                       <a:off x="0" y="0"/>
-                      <a:ext cx="1057275" cy="333375"/>
+                      <a:ext cx="5010150" cy="2857500"/>
                     </a:xfrm>
                     <a:prstGeom prst="rect">
                       <a:avLst/>
@@ -4026,792 +3988,15 @@
       </w:r>
     </w:p>
     <w:p>
-      <w:pPr>
-        <w:keepNext/>
-        <w:rPr>
-          <w:b/>
-        </w:rPr>
-      </w:pPr>
-      <w:r>
-        <w:rPr>
-          <w:b/>
-        </w:rPr>
-        <w:lastRenderedPageBreak/>
-        <w:t>Modify .</w:t>
-      </w:r>
-      <w:proofErr w:type="spellStart"/>
-      <w:r>
-        <w:rPr>
-          <w:b/>
-        </w:rPr>
-        <w:t>bashrc</w:t>
-      </w:r>
-      <w:proofErr w:type="spellEnd"/>
-    </w:p>
-    <w:p>
-      <w:pPr>
-        <w:keepNext/>
-        <w:spacing w:after="0" w:line="240" w:lineRule="auto"/>
-        <w:rPr>
-          <w:rFonts w:ascii="Courier New" w:hAnsi="Courier New" w:cs="Courier New"/>
-        </w:rPr>
-      </w:pPr>
-      <w:r>
-        <w:rPr>
-          <w:rFonts w:ascii="Courier New" w:hAnsi="Courier New" w:cs="Courier New"/>
-        </w:rPr>
-        <w:t>[</w:t>
-      </w:r>
-      <w:proofErr w:type="spellStart"/>
-      <w:r>
-        <w:rPr>
-          <w:rFonts w:ascii="Courier New" w:hAnsi="Courier New" w:cs="Courier New"/>
-        </w:rPr>
-        <w:t>efg@localhost</w:t>
-      </w:r>
-      <w:proofErr w:type="spellEnd"/>
-      <w:r>
-        <w:rPr>
-          <w:rFonts w:ascii="Courier New" w:hAnsi="Courier New" w:cs="Courier New"/>
-        </w:rPr>
-        <w:t xml:space="preserve"> ~]$ </w:t>
-      </w:r>
-      <w:proofErr w:type="gramStart"/>
-      <w:r>
-        <w:rPr>
-          <w:rFonts w:ascii="Courier New" w:hAnsi="Courier New" w:cs="Courier New"/>
-        </w:rPr>
-        <w:t>cd</w:t>
-      </w:r>
-      <w:proofErr w:type="gramEnd"/>
-    </w:p>
-    <w:p>
-      <w:pPr>
-        <w:keepNext/>
-        <w:spacing w:after="0" w:line="240" w:lineRule="auto"/>
-        <w:rPr>
-          <w:rFonts w:ascii="Courier New" w:hAnsi="Courier New" w:cs="Courier New"/>
-        </w:rPr>
-      </w:pPr>
-      <w:r>
-        <w:rPr>
-          <w:rFonts w:ascii="Courier New" w:hAnsi="Courier New" w:cs="Courier New"/>
-        </w:rPr>
-        <w:t>[</w:t>
-      </w:r>
-      <w:proofErr w:type="spellStart"/>
-      <w:r>
-        <w:rPr>
-          <w:rFonts w:ascii="Courier New" w:hAnsi="Courier New" w:cs="Courier New"/>
-        </w:rPr>
-        <w:t>efg@localhost</w:t>
-      </w:r>
-      <w:proofErr w:type="spellEnd"/>
-      <w:r>
-        <w:rPr>
-          <w:rFonts w:ascii="Courier New" w:hAnsi="Courier New" w:cs="Courier New"/>
-        </w:rPr>
-        <w:t xml:space="preserve"> ~]$ </w:t>
-      </w:r>
-      <w:proofErr w:type="spellStart"/>
-      <w:proofErr w:type="gramStart"/>
-      <w:r>
-        <w:rPr>
-          <w:rFonts w:ascii="Courier New" w:hAnsi="Courier New" w:cs="Courier New"/>
-        </w:rPr>
-        <w:t>gedit</w:t>
-      </w:r>
-      <w:proofErr w:type="spellEnd"/>
-      <w:proofErr w:type="gramEnd"/>
-      <w:r>
-        <w:rPr>
-          <w:rFonts w:ascii="Courier New" w:hAnsi="Courier New" w:cs="Courier New"/>
-        </w:rPr>
-        <w:t xml:space="preserve"> .</w:t>
-      </w:r>
-      <w:proofErr w:type="spellStart"/>
-      <w:r>
-        <w:rPr>
-          <w:rFonts w:ascii="Courier New" w:hAnsi="Courier New" w:cs="Courier New"/>
-        </w:rPr>
-        <w:t>bashrc</w:t>
-      </w:r>
-      <w:proofErr w:type="spellEnd"/>
-    </w:p>
-    <w:p>
-      <w:pPr>
-        <w:keepNext/>
-        <w:rPr>
-          <w:i/>
-        </w:rPr>
-      </w:pPr>
-    </w:p>
-    <w:p>
-      <w:pPr>
-        <w:keepNext/>
-        <w:rPr>
-          <w:i/>
-        </w:rPr>
-      </w:pPr>
-      <w:proofErr w:type="gramStart"/>
-      <w:r>
-        <w:rPr>
-          <w:i/>
-        </w:rPr>
-        <w:t>copy</w:t>
-      </w:r>
-      <w:proofErr w:type="gramEnd"/>
-      <w:r>
-        <w:rPr>
-          <w:i/>
-        </w:rPr>
-        <w:t xml:space="preserve"> and paste</w:t>
-      </w:r>
-    </w:p>
-    <w:p>
-      <w:pPr>
-        <w:keepNext/>
-        <w:spacing w:after="0" w:line="240" w:lineRule="auto"/>
-        <w:rPr>
-          <w:rFonts w:ascii="Courier New" w:hAnsi="Courier New" w:cs="Courier New"/>
-        </w:rPr>
-      </w:pPr>
-      <w:r>
-        <w:rPr>
-          <w:rFonts w:ascii="Courier New" w:hAnsi="Courier New" w:cs="Courier New"/>
-        </w:rPr>
-        <w:t># .</w:t>
-      </w:r>
-      <w:proofErr w:type="spellStart"/>
-      <w:r>
-        <w:rPr>
-          <w:rFonts w:ascii="Courier New" w:hAnsi="Courier New" w:cs="Courier New"/>
-        </w:rPr>
-        <w:t>bashrc</w:t>
-      </w:r>
-      <w:proofErr w:type="spellEnd"/>
-    </w:p>
-    <w:p>
-      <w:pPr>
-        <w:keepNext/>
-        <w:spacing w:after="0" w:line="240" w:lineRule="auto"/>
-        <w:rPr>
-          <w:rFonts w:ascii="Courier New" w:hAnsi="Courier New" w:cs="Courier New"/>
-        </w:rPr>
-      </w:pPr>
-    </w:p>
-    <w:p>
-      <w:pPr>
-        <w:keepNext/>
-        <w:spacing w:after="0" w:line="240" w:lineRule="auto"/>
-        <w:rPr>
-          <w:rFonts w:ascii="Courier New" w:hAnsi="Courier New" w:cs="Courier New"/>
-        </w:rPr>
-      </w:pPr>
-      <w:r>
-        <w:rPr>
-          <w:rFonts w:ascii="Courier New" w:hAnsi="Courier New" w:cs="Courier New"/>
-        </w:rPr>
-        <w:t># Source global definitions</w:t>
-      </w:r>
-    </w:p>
-    <w:p>
-      <w:pPr>
-        <w:keepNext/>
-        <w:spacing w:after="0" w:line="240" w:lineRule="auto"/>
-        <w:rPr>
-          <w:rFonts w:ascii="Courier New" w:hAnsi="Courier New" w:cs="Courier New"/>
-        </w:rPr>
-      </w:pPr>
-      <w:proofErr w:type="gramStart"/>
-      <w:r>
-        <w:rPr>
-          <w:rFonts w:ascii="Courier New" w:hAnsi="Courier New" w:cs="Courier New"/>
-        </w:rPr>
-        <w:t>if</w:t>
-      </w:r>
-      <w:proofErr w:type="gramEnd"/>
-      <w:r>
-        <w:rPr>
-          <w:rFonts w:ascii="Courier New" w:hAnsi="Courier New" w:cs="Courier New"/>
-        </w:rPr>
-        <w:t xml:space="preserve"> [ -f /</w:t>
-      </w:r>
-      <w:proofErr w:type="spellStart"/>
-      <w:r>
-        <w:rPr>
-          <w:rFonts w:ascii="Courier New" w:hAnsi="Courier New" w:cs="Courier New"/>
-        </w:rPr>
-        <w:t>etc</w:t>
-      </w:r>
-      <w:proofErr w:type="spellEnd"/>
-      <w:r>
-        <w:rPr>
-          <w:rFonts w:ascii="Courier New" w:hAnsi="Courier New" w:cs="Courier New"/>
-        </w:rPr>
-        <w:t>/</w:t>
-      </w:r>
-      <w:proofErr w:type="spellStart"/>
-      <w:r>
-        <w:rPr>
-          <w:rFonts w:ascii="Courier New" w:hAnsi="Courier New" w:cs="Courier New"/>
-        </w:rPr>
-        <w:t>bashrc</w:t>
-      </w:r>
-      <w:proofErr w:type="spellEnd"/>
-      <w:r>
-        <w:rPr>
-          <w:rFonts w:ascii="Courier New" w:hAnsi="Courier New" w:cs="Courier New"/>
-        </w:rPr>
-        <w:t xml:space="preserve"> ]; then</w:t>
-      </w:r>
-    </w:p>
-    <w:p>
-      <w:pPr>
-        <w:keepNext/>
-        <w:spacing w:after="0" w:line="240" w:lineRule="auto"/>
-        <w:rPr>
-          <w:rFonts w:ascii="Courier New" w:hAnsi="Courier New" w:cs="Courier New"/>
-        </w:rPr>
-      </w:pPr>
-      <w:r>
-        <w:rPr>
-          <w:rFonts w:ascii="Courier New" w:hAnsi="Courier New" w:cs="Courier New"/>
-        </w:rPr>
-        <w:tab/>
-        <w:t>. /</w:t>
-      </w:r>
-      <w:proofErr w:type="spellStart"/>
-      <w:r>
-        <w:rPr>
-          <w:rFonts w:ascii="Courier New" w:hAnsi="Courier New" w:cs="Courier New"/>
-        </w:rPr>
-        <w:t>etc</w:t>
-      </w:r>
-      <w:proofErr w:type="spellEnd"/>
-      <w:r>
-        <w:rPr>
-          <w:rFonts w:ascii="Courier New" w:hAnsi="Courier New" w:cs="Courier New"/>
-        </w:rPr>
-        <w:t>/</w:t>
-      </w:r>
-      <w:proofErr w:type="spellStart"/>
-      <w:r>
-        <w:rPr>
-          <w:rFonts w:ascii="Courier New" w:hAnsi="Courier New" w:cs="Courier New"/>
-        </w:rPr>
-        <w:t>bashrc</w:t>
-      </w:r>
-      <w:proofErr w:type="spellEnd"/>
-    </w:p>
-    <w:p>
-      <w:pPr>
-        <w:keepNext/>
-        <w:spacing w:after="0" w:line="240" w:lineRule="auto"/>
-        <w:rPr>
-          <w:rFonts w:ascii="Courier New" w:hAnsi="Courier New" w:cs="Courier New"/>
-        </w:rPr>
-      </w:pPr>
-      <w:proofErr w:type="gramStart"/>
-      <w:r>
-        <w:rPr>
-          <w:rFonts w:ascii="Courier New" w:hAnsi="Courier New" w:cs="Courier New"/>
-        </w:rPr>
-        <w:t>fi</w:t>
-      </w:r>
-      <w:proofErr w:type="gramEnd"/>
-    </w:p>
-    <w:p>
-      <w:pPr>
-        <w:keepNext/>
-        <w:spacing w:after="0" w:line="240" w:lineRule="auto"/>
-        <w:rPr>
-          <w:rFonts w:ascii="Courier New" w:hAnsi="Courier New" w:cs="Courier New"/>
-        </w:rPr>
-      </w:pPr>
-    </w:p>
-    <w:p>
-      <w:pPr>
-        <w:keepNext/>
-        <w:spacing w:after="0" w:line="240" w:lineRule="auto"/>
-        <w:rPr>
-          <w:rFonts w:ascii="Courier New" w:hAnsi="Courier New" w:cs="Courier New"/>
-        </w:rPr>
-      </w:pPr>
-      <w:r>
-        <w:rPr>
-          <w:rFonts w:ascii="Courier New" w:hAnsi="Courier New" w:cs="Courier New"/>
-        </w:rPr>
-        <w:t># User specific aliases and functions</w:t>
-      </w:r>
-    </w:p>
-    <w:p>
-      <w:pPr>
-        <w:keepNext/>
-        <w:spacing w:after="0" w:line="240" w:lineRule="auto"/>
-        <w:rPr>
-          <w:rFonts w:ascii="Courier New" w:hAnsi="Courier New" w:cs="Courier New"/>
-        </w:rPr>
-      </w:pPr>
-      <w:proofErr w:type="gramStart"/>
-      <w:r>
-        <w:rPr>
-          <w:rFonts w:ascii="Courier New" w:hAnsi="Courier New" w:cs="Courier New"/>
-        </w:rPr>
-        <w:t>alias</w:t>
-      </w:r>
-      <w:proofErr w:type="gramEnd"/>
-      <w:r>
-        <w:rPr>
-          <w:rFonts w:ascii="Courier New" w:hAnsi="Courier New" w:cs="Courier New"/>
-        </w:rPr>
-        <w:t xml:space="preserve"> </w:t>
-      </w:r>
-      <w:proofErr w:type="spellStart"/>
-      <w:r>
-        <w:rPr>
-          <w:rFonts w:ascii="Courier New" w:hAnsi="Courier New" w:cs="Courier New"/>
-        </w:rPr>
-        <w:t>filemanager</w:t>
-      </w:r>
-      <w:proofErr w:type="spellEnd"/>
-      <w:r>
-        <w:rPr>
-          <w:rFonts w:ascii="Courier New" w:hAnsi="Courier New" w:cs="Courier New"/>
-        </w:rPr>
-        <w:t>='nautilus --no-desktop --browser /home/</w:t>
-      </w:r>
-      <w:proofErr w:type="spellStart"/>
-      <w:r>
-        <w:rPr>
-          <w:rFonts w:ascii="Courier New" w:hAnsi="Courier New" w:cs="Courier New"/>
-        </w:rPr>
-        <w:t>efg</w:t>
-      </w:r>
-      <w:proofErr w:type="spellEnd"/>
-      <w:r>
-        <w:rPr>
-          <w:rFonts w:ascii="Courier New" w:hAnsi="Courier New" w:cs="Courier New"/>
-        </w:rPr>
-        <w:t>'</w:t>
-      </w:r>
-    </w:p>
-    <w:p>
-      <w:pPr>
-        <w:keepNext/>
-        <w:spacing w:after="0" w:line="240" w:lineRule="auto"/>
-        <w:rPr>
-          <w:rFonts w:ascii="Courier New" w:hAnsi="Courier New" w:cs="Courier New"/>
-        </w:rPr>
-      </w:pPr>
-      <w:proofErr w:type="gramStart"/>
-      <w:r>
-        <w:rPr>
-          <w:rFonts w:ascii="Courier New" w:hAnsi="Courier New" w:cs="Courier New"/>
-        </w:rPr>
-        <w:t>alias</w:t>
-      </w:r>
-      <w:proofErr w:type="gramEnd"/>
-      <w:r>
-        <w:rPr>
-          <w:rFonts w:ascii="Courier New" w:hAnsi="Courier New" w:cs="Courier New"/>
-        </w:rPr>
-        <w:t xml:space="preserve"> </w:t>
-      </w:r>
-      <w:proofErr w:type="spellStart"/>
-      <w:r>
-        <w:rPr>
-          <w:rFonts w:ascii="Courier New" w:hAnsi="Courier New" w:cs="Courier New"/>
-        </w:rPr>
-        <w:t>systemmonitor</w:t>
-      </w:r>
-      <w:proofErr w:type="spellEnd"/>
-      <w:r>
-        <w:rPr>
-          <w:rFonts w:ascii="Courier New" w:hAnsi="Courier New" w:cs="Courier New"/>
-        </w:rPr>
-        <w:t>=gnome-system-monitor</w:t>
-      </w:r>
-    </w:p>
-    <w:p>
-      <w:pPr>
-        <w:keepNext/>
-        <w:spacing w:after="0" w:line="240" w:lineRule="auto"/>
-        <w:rPr>
-          <w:rFonts w:ascii="Courier New" w:hAnsi="Courier New" w:cs="Courier New"/>
-        </w:rPr>
-      </w:pPr>
-      <w:proofErr w:type="gramStart"/>
-      <w:r>
-        <w:rPr>
-          <w:rFonts w:ascii="Courier New" w:hAnsi="Courier New" w:cs="Courier New"/>
-        </w:rPr>
-        <w:t>alias</w:t>
-      </w:r>
-      <w:proofErr w:type="gramEnd"/>
-      <w:r>
-        <w:rPr>
-          <w:rFonts w:ascii="Courier New" w:hAnsi="Courier New" w:cs="Courier New"/>
-        </w:rPr>
-        <w:t xml:space="preserve"> </w:t>
-      </w:r>
-      <w:proofErr w:type="spellStart"/>
-      <w:r>
-        <w:rPr>
-          <w:rFonts w:ascii="Courier New" w:hAnsi="Courier New" w:cs="Courier New"/>
-        </w:rPr>
-        <w:t>xterm</w:t>
-      </w:r>
-      <w:proofErr w:type="spellEnd"/>
-      <w:r>
-        <w:rPr>
-          <w:rFonts w:ascii="Courier New" w:hAnsi="Courier New" w:cs="Courier New"/>
-        </w:rPr>
-        <w:t>=gnome-terminal</w:t>
-      </w:r>
-    </w:p>
-    <w:p>
-      <w:pPr>
-        <w:keepNext/>
-        <w:spacing w:after="0" w:line="240" w:lineRule="auto"/>
-        <w:rPr>
-          <w:rFonts w:ascii="Courier New" w:hAnsi="Courier New" w:cs="Courier New"/>
-        </w:rPr>
-      </w:pPr>
-    </w:p>
-    <w:p>
-      <w:pPr>
-        <w:keepNext/>
-        <w:spacing w:after="0" w:line="240" w:lineRule="auto"/>
-        <w:rPr>
-          <w:rFonts w:ascii="Courier New" w:hAnsi="Courier New" w:cs="Courier New"/>
-        </w:rPr>
-      </w:pPr>
-      <w:proofErr w:type="gramStart"/>
-      <w:r>
-        <w:rPr>
-          <w:rFonts w:ascii="Courier New" w:hAnsi="Courier New" w:cs="Courier New"/>
-        </w:rPr>
-        <w:t>case</w:t>
-      </w:r>
-      <w:proofErr w:type="gramEnd"/>
-      <w:r>
-        <w:rPr>
-          <w:rFonts w:ascii="Courier New" w:hAnsi="Courier New" w:cs="Courier New"/>
-        </w:rPr>
-        <w:t xml:space="preserve"> $TERM in</w:t>
-      </w:r>
-    </w:p>
-    <w:p>
-      <w:pPr>
-        <w:keepNext/>
-        <w:spacing w:after="0" w:line="240" w:lineRule="auto"/>
-        <w:rPr>
-          <w:rFonts w:ascii="Courier New" w:hAnsi="Courier New" w:cs="Courier New"/>
-        </w:rPr>
-      </w:pPr>
-      <w:r>
-        <w:rPr>
-          <w:rFonts w:ascii="Courier New" w:hAnsi="Courier New" w:cs="Courier New"/>
-        </w:rPr>
-        <w:t xml:space="preserve">  </w:t>
-      </w:r>
-      <w:proofErr w:type="spellStart"/>
-      <w:proofErr w:type="gramStart"/>
-      <w:r>
-        <w:rPr>
-          <w:rFonts w:ascii="Courier New" w:hAnsi="Courier New" w:cs="Courier New"/>
-        </w:rPr>
-        <w:t>xterm</w:t>
-      </w:r>
-      <w:proofErr w:type="spellEnd"/>
-      <w:proofErr w:type="gramEnd"/>
-      <w:r>
-        <w:rPr>
-          <w:rFonts w:ascii="Courier New" w:hAnsi="Courier New" w:cs="Courier New"/>
-        </w:rPr>
-        <w:t>*)</w:t>
-      </w:r>
-    </w:p>
-    <w:p>
-      <w:pPr>
-        <w:keepNext/>
-        <w:spacing w:after="0" w:line="240" w:lineRule="auto"/>
-        <w:rPr>
-          <w:rFonts w:ascii="Courier New" w:hAnsi="Courier New" w:cs="Courier New"/>
-        </w:rPr>
-      </w:pPr>
-      <w:r>
-        <w:rPr>
-          <w:rFonts w:ascii="Courier New" w:hAnsi="Courier New" w:cs="Courier New"/>
-        </w:rPr>
-        <w:t xml:space="preserve">    PROMPT_COMMAND='echo -ne "\033]</w:t>
-      </w:r>
-      <w:proofErr w:type="gramStart"/>
-      <w:r>
-        <w:rPr>
-          <w:rFonts w:ascii="Courier New" w:hAnsi="Courier New" w:cs="Courier New"/>
-        </w:rPr>
-        <w:t>0;</w:t>
-      </w:r>
-      <w:proofErr w:type="gramEnd"/>
-      <w:r>
-        <w:rPr>
-          <w:rFonts w:ascii="Courier New" w:hAnsi="Courier New" w:cs="Courier New"/>
-        </w:rPr>
-        <w:t>${USER} ${HOSTNAME}\007"'</w:t>
-      </w:r>
-    </w:p>
-    <w:p>
-      <w:pPr>
-        <w:keepNext/>
-        <w:spacing w:after="0" w:line="240" w:lineRule="auto"/>
-        <w:rPr>
-          <w:rFonts w:ascii="Courier New" w:hAnsi="Courier New" w:cs="Courier New"/>
-        </w:rPr>
-      </w:pPr>
-      <w:r>
-        <w:rPr>
-          <w:rFonts w:ascii="Courier New" w:hAnsi="Courier New" w:cs="Courier New"/>
-        </w:rPr>
-        <w:t xml:space="preserve">    ;;</w:t>
-      </w:r>
-    </w:p>
-    <w:p>
-      <w:pPr>
-        <w:keepNext/>
-        <w:spacing w:after="0" w:line="240" w:lineRule="auto"/>
-        <w:rPr>
-          <w:rFonts w:ascii="Courier New" w:hAnsi="Courier New" w:cs="Courier New"/>
-        </w:rPr>
-      </w:pPr>
-      <w:r>
-        <w:rPr>
-          <w:rFonts w:ascii="Courier New" w:hAnsi="Courier New" w:cs="Courier New"/>
-        </w:rPr>
-        <w:t xml:space="preserve">  *)</w:t>
-      </w:r>
-    </w:p>
-    <w:p>
-      <w:pPr>
-        <w:keepNext/>
-        <w:spacing w:after="0" w:line="240" w:lineRule="auto"/>
-        <w:rPr>
-          <w:rFonts w:ascii="Courier New" w:hAnsi="Courier New" w:cs="Courier New"/>
-        </w:rPr>
-      </w:pPr>
-      <w:r>
-        <w:rPr>
-          <w:rFonts w:ascii="Courier New" w:hAnsi="Courier New" w:cs="Courier New"/>
-        </w:rPr>
-        <w:t xml:space="preserve">    ;;</w:t>
-      </w:r>
-    </w:p>
-    <w:p>
-      <w:pPr>
-        <w:keepNext/>
-        <w:spacing w:after="0" w:line="240" w:lineRule="auto"/>
-        <w:rPr>
-          <w:rFonts w:ascii="Courier New" w:hAnsi="Courier New" w:cs="Courier New"/>
-        </w:rPr>
-      </w:pPr>
-      <w:proofErr w:type="spellStart"/>
-      <w:proofErr w:type="gramStart"/>
-      <w:r>
-        <w:rPr>
-          <w:rFonts w:ascii="Courier New" w:hAnsi="Courier New" w:cs="Courier New"/>
-        </w:rPr>
-        <w:t>esac</w:t>
-      </w:r>
-      <w:proofErr w:type="spellEnd"/>
-      <w:proofErr w:type="gramEnd"/>
-    </w:p>
-    <w:p>
-      <w:pPr>
-        <w:keepNext/>
-        <w:spacing w:after="0" w:line="240" w:lineRule="auto"/>
-        <w:rPr>
-          <w:rFonts w:ascii="Courier New" w:hAnsi="Courier New" w:cs="Courier New"/>
-        </w:rPr>
-      </w:pPr>
-    </w:p>
-    <w:p>
-      <w:pPr>
-        <w:keepNext/>
-        <w:spacing w:after="0" w:line="240" w:lineRule="auto"/>
-        <w:rPr>
-          <w:rFonts w:ascii="Courier New" w:hAnsi="Courier New" w:cs="Courier New"/>
-        </w:rPr>
-      </w:pPr>
-      <w:r>
-        <w:rPr>
-          <w:rFonts w:ascii="Courier New" w:hAnsi="Courier New" w:cs="Courier New"/>
-        </w:rPr>
-        <w:t>BLUETEXT="</w:t>
-      </w:r>
-      <w:proofErr w:type="gramStart"/>
-      <w:r>
-        <w:rPr>
-          <w:rFonts w:ascii="Courier New" w:hAnsi="Courier New" w:cs="Courier New"/>
-        </w:rPr>
-        <w:t>\[</w:t>
-      </w:r>
-      <w:proofErr w:type="gramEnd"/>
-      <w:r>
-        <w:rPr>
-          <w:rFonts w:ascii="Courier New" w:hAnsi="Courier New" w:cs="Courier New"/>
-        </w:rPr>
-        <w:t>\e[34;1m\]"</w:t>
-      </w:r>
-    </w:p>
-    <w:p>
-      <w:pPr>
-        <w:keepNext/>
-        <w:spacing w:after="0" w:line="240" w:lineRule="auto"/>
-        <w:rPr>
-          <w:rFonts w:ascii="Courier New" w:hAnsi="Courier New" w:cs="Courier New"/>
-        </w:rPr>
-      </w:pPr>
-      <w:r>
-        <w:rPr>
-          <w:rFonts w:ascii="Courier New" w:hAnsi="Courier New" w:cs="Courier New"/>
-        </w:rPr>
-        <w:t>RESETTEXT="</w:t>
-      </w:r>
-      <w:proofErr w:type="gramStart"/>
-      <w:r>
-        <w:rPr>
-          <w:rFonts w:ascii="Courier New" w:hAnsi="Courier New" w:cs="Courier New"/>
-        </w:rPr>
-        <w:t>\[</w:t>
-      </w:r>
-      <w:proofErr w:type="gramEnd"/>
-      <w:r>
-        <w:rPr>
-          <w:rFonts w:ascii="Courier New" w:hAnsi="Courier New" w:cs="Courier New"/>
-        </w:rPr>
-        <w:t>\e[0m\]"</w:t>
-      </w:r>
-    </w:p>
-    <w:p>
-      <w:pPr>
-        <w:keepNext/>
-        <w:spacing w:after="0" w:line="240" w:lineRule="auto"/>
-        <w:rPr>
-          <w:rFonts w:ascii="Courier New" w:hAnsi="Courier New" w:cs="Courier New"/>
-        </w:rPr>
-      </w:pPr>
-      <w:r>
-        <w:rPr>
-          <w:rFonts w:ascii="Courier New" w:hAnsi="Courier New" w:cs="Courier New"/>
-        </w:rPr>
-        <w:t>PS1="\</w:t>
-      </w:r>
-      <w:proofErr w:type="spellStart"/>
-      <w:r>
-        <w:rPr>
-          <w:rFonts w:ascii="Courier New" w:hAnsi="Courier New" w:cs="Courier New"/>
-        </w:rPr>
-        <w:t>n$</w:t>
-      </w:r>
-      <w:proofErr w:type="gramStart"/>
-      <w:r>
-        <w:rPr>
-          <w:rFonts w:ascii="Courier New" w:hAnsi="Courier New" w:cs="Courier New"/>
-        </w:rPr>
-        <w:t>BLUETEXT</w:t>
-      </w:r>
-      <w:proofErr w:type="spellEnd"/>
-      <w:r>
-        <w:rPr>
-          <w:rFonts w:ascii="Courier New" w:hAnsi="Courier New" w:cs="Courier New"/>
-        </w:rPr>
-        <w:t>[</w:t>
-      </w:r>
-      <w:proofErr w:type="gramEnd"/>
-      <w:r>
-        <w:rPr>
-          <w:rFonts w:ascii="Courier New" w:hAnsi="Courier New" w:cs="Courier New"/>
-        </w:rPr>
-        <w:t>\! \u \h \$(date '+%Y-%m-%d %T') \$</w:t>
-      </w:r>
-      <w:proofErr w:type="gramStart"/>
-      <w:r>
-        <w:rPr>
-          <w:rFonts w:ascii="Courier New" w:hAnsi="Courier New" w:cs="Courier New"/>
-        </w:rPr>
-        <w:t xml:space="preserve">( </w:t>
-      </w:r>
-      <w:proofErr w:type="spellStart"/>
-      <w:r>
-        <w:rPr>
-          <w:rFonts w:ascii="Courier New" w:hAnsi="Courier New" w:cs="Courier New"/>
-        </w:rPr>
-        <w:t>pwd</w:t>
-      </w:r>
-      <w:proofErr w:type="spellEnd"/>
-      <w:proofErr w:type="gramEnd"/>
-      <w:r>
-        <w:rPr>
-          <w:rFonts w:ascii="Courier New" w:hAnsi="Courier New" w:cs="Courier New"/>
-        </w:rPr>
-        <w:t xml:space="preserve"> )]$RESETTEXT\n"</w:t>
-      </w:r>
-    </w:p>
-    <w:p/>
-    <w:p>
-      <w:pPr>
-        <w:spacing w:after="0" w:line="240" w:lineRule="auto"/>
-        <w:rPr>
-          <w:rFonts w:cs="Courier New"/>
-          <w:b/>
-        </w:rPr>
-      </w:pPr>
-      <w:r>
-        <w:rPr>
-          <w:rFonts w:cs="Courier New"/>
-          <w:b/>
-        </w:rPr>
-        <w:t>Display P</w:t>
-      </w:r>
-      <w:r>
-        <w:rPr>
-          <w:rFonts w:cs="Courier New"/>
-          <w:b/>
-        </w:rPr>
-        <w:t>references</w:t>
-      </w:r>
-    </w:p>
-    <w:p>
-      <w:pPr>
-        <w:spacing w:after="0" w:line="240" w:lineRule="auto"/>
-        <w:rPr>
-          <w:rFonts w:cs="Courier New"/>
-        </w:rPr>
-      </w:pPr>
-      <w:r>
-        <w:rPr>
-          <w:rFonts w:cs="Courier New"/>
-        </w:rPr>
-        <w:t>System | Preferences | Display</w:t>
-      </w:r>
-    </w:p>
-    <w:p>
-      <w:pPr>
-        <w:spacing w:after="0" w:line="240" w:lineRule="auto"/>
-        <w:rPr>
-          <w:rFonts w:cs="Courier New"/>
-        </w:rPr>
-      </w:pPr>
       <w:r>
         <w:rPr>
           <w:noProof/>
         </w:rPr>
         <w:drawing>
-          <wp:inline distT="0" distB="0" distL="0" distR="0" wp14:anchorId="0EA8CBDD" wp14:editId="042BD5CB">
-            <wp:extent cx="2209800" cy="371475"/>
-            <wp:effectExtent l="0" t="0" r="0" b="9525"/>
-            <wp:docPr id="67" name="Picture 67"/>
+          <wp:inline distT="0" distB="0" distL="0" distR="0" wp14:anchorId="10FA3C20" wp14:editId="318886B0">
+            <wp:extent cx="1057275" cy="333375"/>
+            <wp:effectExtent l="0" t="0" r="9525" b="9525"/>
+            <wp:docPr id="69" name="Picture 69"/>
             <wp:cNvGraphicFramePr>
               <a:graphicFrameLocks xmlns:a="http://schemas.openxmlformats.org/drawingml/2006/main" noChangeAspect="1"/>
             </wp:cNvGraphicFramePr>
@@ -4831,7 +4016,7 @@
                   <pic:spPr>
                     <a:xfrm>
                       <a:off x="0" y="0"/>
-                      <a:ext cx="2209800" cy="371475"/>
+                      <a:ext cx="1057275" cy="333375"/>
                     </a:xfrm>
                     <a:prstGeom prst="rect">
                       <a:avLst/>
@@ -4846,25 +4031,780 @@
     </w:p>
     <w:p>
       <w:pPr>
+        <w:keepNext/>
+        <w:rPr>
+          <w:b/>
+        </w:rPr>
+      </w:pPr>
+      <w:r>
+        <w:rPr>
+          <w:b/>
+        </w:rPr>
+        <w:lastRenderedPageBreak/>
+        <w:t>Modify .</w:t>
+      </w:r>
+      <w:proofErr w:type="spellStart"/>
+      <w:r>
+        <w:rPr>
+          <w:b/>
+        </w:rPr>
+        <w:t>bashrc</w:t>
+      </w:r>
+      <w:proofErr w:type="spellEnd"/>
+    </w:p>
+    <w:p>
+      <w:pPr>
+        <w:keepNext/>
+        <w:spacing w:after="0" w:line="240" w:lineRule="auto"/>
+        <w:rPr>
+          <w:rFonts w:ascii="Courier New" w:hAnsi="Courier New" w:cs="Courier New"/>
+        </w:rPr>
+      </w:pPr>
+      <w:r>
+        <w:rPr>
+          <w:rFonts w:ascii="Courier New" w:hAnsi="Courier New" w:cs="Courier New"/>
+        </w:rPr>
+        <w:t>[</w:t>
+      </w:r>
+      <w:proofErr w:type="spellStart"/>
+      <w:r>
+        <w:rPr>
+          <w:rFonts w:ascii="Courier New" w:hAnsi="Courier New" w:cs="Courier New"/>
+        </w:rPr>
+        <w:t>efg@localhost</w:t>
+      </w:r>
+      <w:proofErr w:type="spellEnd"/>
+      <w:r>
+        <w:rPr>
+          <w:rFonts w:ascii="Courier New" w:hAnsi="Courier New" w:cs="Courier New"/>
+        </w:rPr>
+        <w:t xml:space="preserve"> ~]$ </w:t>
+      </w:r>
+      <w:proofErr w:type="gramStart"/>
+      <w:r>
+        <w:rPr>
+          <w:rFonts w:ascii="Courier New" w:hAnsi="Courier New" w:cs="Courier New"/>
+        </w:rPr>
+        <w:t>cd</w:t>
+      </w:r>
+      <w:proofErr w:type="gramEnd"/>
+    </w:p>
+    <w:p>
+      <w:pPr>
+        <w:keepNext/>
+        <w:spacing w:after="0" w:line="240" w:lineRule="auto"/>
+        <w:rPr>
+          <w:rFonts w:ascii="Courier New" w:hAnsi="Courier New" w:cs="Courier New"/>
+        </w:rPr>
+      </w:pPr>
+      <w:r>
+        <w:rPr>
+          <w:rFonts w:ascii="Courier New" w:hAnsi="Courier New" w:cs="Courier New"/>
+        </w:rPr>
+        <w:t>[</w:t>
+      </w:r>
+      <w:proofErr w:type="spellStart"/>
+      <w:r>
+        <w:rPr>
+          <w:rFonts w:ascii="Courier New" w:hAnsi="Courier New" w:cs="Courier New"/>
+        </w:rPr>
+        <w:t>efg@localhost</w:t>
+      </w:r>
+      <w:proofErr w:type="spellEnd"/>
+      <w:r>
+        <w:rPr>
+          <w:rFonts w:ascii="Courier New" w:hAnsi="Courier New" w:cs="Courier New"/>
+        </w:rPr>
+        <w:t xml:space="preserve"> ~]$ </w:t>
+      </w:r>
+      <w:proofErr w:type="spellStart"/>
+      <w:proofErr w:type="gramStart"/>
+      <w:r>
+        <w:rPr>
+          <w:rFonts w:ascii="Courier New" w:hAnsi="Courier New" w:cs="Courier New"/>
+        </w:rPr>
+        <w:t>gedit</w:t>
+      </w:r>
+      <w:proofErr w:type="spellEnd"/>
+      <w:proofErr w:type="gramEnd"/>
+      <w:r>
+        <w:rPr>
+          <w:rFonts w:ascii="Courier New" w:hAnsi="Courier New" w:cs="Courier New"/>
+        </w:rPr>
+        <w:t xml:space="preserve"> .</w:t>
+      </w:r>
+      <w:proofErr w:type="spellStart"/>
+      <w:r>
+        <w:rPr>
+          <w:rFonts w:ascii="Courier New" w:hAnsi="Courier New" w:cs="Courier New"/>
+        </w:rPr>
+        <w:t>bashrc</w:t>
+      </w:r>
+      <w:proofErr w:type="spellEnd"/>
+    </w:p>
+    <w:p>
+      <w:pPr>
+        <w:keepNext/>
+        <w:rPr>
+          <w:i/>
+        </w:rPr>
+      </w:pPr>
+    </w:p>
+    <w:p>
+      <w:pPr>
+        <w:keepNext/>
+        <w:rPr>
+          <w:i/>
+        </w:rPr>
+      </w:pPr>
+      <w:proofErr w:type="gramStart"/>
+      <w:r>
+        <w:rPr>
+          <w:i/>
+        </w:rPr>
+        <w:t>copy</w:t>
+      </w:r>
+      <w:proofErr w:type="gramEnd"/>
+      <w:r>
+        <w:rPr>
+          <w:i/>
+        </w:rPr>
+        <w:t xml:space="preserve"> and paste</w:t>
+      </w:r>
+    </w:p>
+    <w:p>
+      <w:pPr>
+        <w:keepNext/>
+        <w:spacing w:after="0" w:line="240" w:lineRule="auto"/>
+        <w:rPr>
+          <w:rFonts w:ascii="Courier New" w:hAnsi="Courier New" w:cs="Courier New"/>
+        </w:rPr>
+      </w:pPr>
+      <w:r>
+        <w:rPr>
+          <w:rFonts w:ascii="Courier New" w:hAnsi="Courier New" w:cs="Courier New"/>
+        </w:rPr>
+        <w:t># .</w:t>
+      </w:r>
+      <w:proofErr w:type="spellStart"/>
+      <w:r>
+        <w:rPr>
+          <w:rFonts w:ascii="Courier New" w:hAnsi="Courier New" w:cs="Courier New"/>
+        </w:rPr>
+        <w:t>bashrc</w:t>
+      </w:r>
+      <w:proofErr w:type="spellEnd"/>
+    </w:p>
+    <w:p>
+      <w:pPr>
+        <w:keepNext/>
+        <w:spacing w:after="0" w:line="240" w:lineRule="auto"/>
+        <w:rPr>
+          <w:rFonts w:ascii="Courier New" w:hAnsi="Courier New" w:cs="Courier New"/>
+        </w:rPr>
+      </w:pPr>
+    </w:p>
+    <w:p>
+      <w:pPr>
+        <w:keepNext/>
+        <w:spacing w:after="0" w:line="240" w:lineRule="auto"/>
+        <w:rPr>
+          <w:rFonts w:ascii="Courier New" w:hAnsi="Courier New" w:cs="Courier New"/>
+        </w:rPr>
+      </w:pPr>
+      <w:r>
+        <w:rPr>
+          <w:rFonts w:ascii="Courier New" w:hAnsi="Courier New" w:cs="Courier New"/>
+        </w:rPr>
+        <w:t># Source global definitions</w:t>
+      </w:r>
+    </w:p>
+    <w:p>
+      <w:pPr>
+        <w:keepNext/>
+        <w:spacing w:after="0" w:line="240" w:lineRule="auto"/>
+        <w:rPr>
+          <w:rFonts w:ascii="Courier New" w:hAnsi="Courier New" w:cs="Courier New"/>
+        </w:rPr>
+      </w:pPr>
+      <w:proofErr w:type="gramStart"/>
+      <w:r>
+        <w:rPr>
+          <w:rFonts w:ascii="Courier New" w:hAnsi="Courier New" w:cs="Courier New"/>
+        </w:rPr>
+        <w:t>if</w:t>
+      </w:r>
+      <w:proofErr w:type="gramEnd"/>
+      <w:r>
+        <w:rPr>
+          <w:rFonts w:ascii="Courier New" w:hAnsi="Courier New" w:cs="Courier New"/>
+        </w:rPr>
+        <w:t xml:space="preserve"> [ -f /</w:t>
+      </w:r>
+      <w:proofErr w:type="spellStart"/>
+      <w:r>
+        <w:rPr>
+          <w:rFonts w:ascii="Courier New" w:hAnsi="Courier New" w:cs="Courier New"/>
+        </w:rPr>
+        <w:t>etc</w:t>
+      </w:r>
+      <w:proofErr w:type="spellEnd"/>
+      <w:r>
+        <w:rPr>
+          <w:rFonts w:ascii="Courier New" w:hAnsi="Courier New" w:cs="Courier New"/>
+        </w:rPr>
+        <w:t>/</w:t>
+      </w:r>
+      <w:proofErr w:type="spellStart"/>
+      <w:r>
+        <w:rPr>
+          <w:rFonts w:ascii="Courier New" w:hAnsi="Courier New" w:cs="Courier New"/>
+        </w:rPr>
+        <w:t>bashrc</w:t>
+      </w:r>
+      <w:proofErr w:type="spellEnd"/>
+      <w:r>
+        <w:rPr>
+          <w:rFonts w:ascii="Courier New" w:hAnsi="Courier New" w:cs="Courier New"/>
+        </w:rPr>
+        <w:t xml:space="preserve"> ]; then</w:t>
+      </w:r>
+    </w:p>
+    <w:p>
+      <w:pPr>
+        <w:keepNext/>
+        <w:spacing w:after="0" w:line="240" w:lineRule="auto"/>
+        <w:rPr>
+          <w:rFonts w:ascii="Courier New" w:hAnsi="Courier New" w:cs="Courier New"/>
+        </w:rPr>
+      </w:pPr>
+      <w:r>
+        <w:rPr>
+          <w:rFonts w:ascii="Courier New" w:hAnsi="Courier New" w:cs="Courier New"/>
+        </w:rPr>
+        <w:tab/>
+        <w:t>. /</w:t>
+      </w:r>
+      <w:proofErr w:type="spellStart"/>
+      <w:r>
+        <w:rPr>
+          <w:rFonts w:ascii="Courier New" w:hAnsi="Courier New" w:cs="Courier New"/>
+        </w:rPr>
+        <w:t>etc</w:t>
+      </w:r>
+      <w:proofErr w:type="spellEnd"/>
+      <w:r>
+        <w:rPr>
+          <w:rFonts w:ascii="Courier New" w:hAnsi="Courier New" w:cs="Courier New"/>
+        </w:rPr>
+        <w:t>/</w:t>
+      </w:r>
+      <w:proofErr w:type="spellStart"/>
+      <w:r>
+        <w:rPr>
+          <w:rFonts w:ascii="Courier New" w:hAnsi="Courier New" w:cs="Courier New"/>
+        </w:rPr>
+        <w:t>bashrc</w:t>
+      </w:r>
+      <w:proofErr w:type="spellEnd"/>
+    </w:p>
+    <w:p>
+      <w:pPr>
+        <w:keepNext/>
+        <w:spacing w:after="0" w:line="240" w:lineRule="auto"/>
+        <w:rPr>
+          <w:rFonts w:ascii="Courier New" w:hAnsi="Courier New" w:cs="Courier New"/>
+        </w:rPr>
+      </w:pPr>
+      <w:proofErr w:type="gramStart"/>
+      <w:r>
+        <w:rPr>
+          <w:rFonts w:ascii="Courier New" w:hAnsi="Courier New" w:cs="Courier New"/>
+        </w:rPr>
+        <w:t>fi</w:t>
+      </w:r>
+      <w:proofErr w:type="gramEnd"/>
+    </w:p>
+    <w:p>
+      <w:pPr>
+        <w:keepNext/>
+        <w:spacing w:after="0" w:line="240" w:lineRule="auto"/>
+        <w:rPr>
+          <w:rFonts w:ascii="Courier New" w:hAnsi="Courier New" w:cs="Courier New"/>
+        </w:rPr>
+      </w:pPr>
+    </w:p>
+    <w:p>
+      <w:pPr>
+        <w:keepNext/>
+        <w:spacing w:after="0" w:line="240" w:lineRule="auto"/>
+        <w:rPr>
+          <w:rFonts w:ascii="Courier New" w:hAnsi="Courier New" w:cs="Courier New"/>
+        </w:rPr>
+      </w:pPr>
+      <w:r>
+        <w:rPr>
+          <w:rFonts w:ascii="Courier New" w:hAnsi="Courier New" w:cs="Courier New"/>
+        </w:rPr>
+        <w:t># User specific aliases and functions</w:t>
+      </w:r>
+    </w:p>
+    <w:p>
+      <w:pPr>
+        <w:keepNext/>
+        <w:spacing w:after="0" w:line="240" w:lineRule="auto"/>
+        <w:rPr>
+          <w:rFonts w:ascii="Courier New" w:hAnsi="Courier New" w:cs="Courier New"/>
+        </w:rPr>
+      </w:pPr>
+      <w:proofErr w:type="gramStart"/>
+      <w:r>
+        <w:rPr>
+          <w:rFonts w:ascii="Courier New" w:hAnsi="Courier New" w:cs="Courier New"/>
+        </w:rPr>
+        <w:t>alias</w:t>
+      </w:r>
+      <w:proofErr w:type="gramEnd"/>
+      <w:r>
+        <w:rPr>
+          <w:rFonts w:ascii="Courier New" w:hAnsi="Courier New" w:cs="Courier New"/>
+        </w:rPr>
+        <w:t xml:space="preserve"> </w:t>
+      </w:r>
+      <w:proofErr w:type="spellStart"/>
+      <w:r>
+        <w:rPr>
+          <w:rFonts w:ascii="Courier New" w:hAnsi="Courier New" w:cs="Courier New"/>
+        </w:rPr>
+        <w:t>filemanager</w:t>
+      </w:r>
+      <w:proofErr w:type="spellEnd"/>
+      <w:r>
+        <w:rPr>
+          <w:rFonts w:ascii="Courier New" w:hAnsi="Courier New" w:cs="Courier New"/>
+        </w:rPr>
+        <w:t>='nautilus --no-desktop --browser /home/</w:t>
+      </w:r>
+      <w:proofErr w:type="spellStart"/>
+      <w:r>
+        <w:rPr>
+          <w:rFonts w:ascii="Courier New" w:hAnsi="Courier New" w:cs="Courier New"/>
+        </w:rPr>
+        <w:t>efg</w:t>
+      </w:r>
+      <w:proofErr w:type="spellEnd"/>
+      <w:r>
+        <w:rPr>
+          <w:rFonts w:ascii="Courier New" w:hAnsi="Courier New" w:cs="Courier New"/>
+        </w:rPr>
+        <w:t>'</w:t>
+      </w:r>
+    </w:p>
+    <w:p>
+      <w:pPr>
+        <w:keepNext/>
+        <w:spacing w:after="0" w:line="240" w:lineRule="auto"/>
+        <w:rPr>
+          <w:rFonts w:ascii="Courier New" w:hAnsi="Courier New" w:cs="Courier New"/>
+        </w:rPr>
+      </w:pPr>
+      <w:proofErr w:type="gramStart"/>
+      <w:r>
+        <w:rPr>
+          <w:rFonts w:ascii="Courier New" w:hAnsi="Courier New" w:cs="Courier New"/>
+        </w:rPr>
+        <w:t>alias</w:t>
+      </w:r>
+      <w:proofErr w:type="gramEnd"/>
+      <w:r>
+        <w:rPr>
+          <w:rFonts w:ascii="Courier New" w:hAnsi="Courier New" w:cs="Courier New"/>
+        </w:rPr>
+        <w:t xml:space="preserve"> </w:t>
+      </w:r>
+      <w:proofErr w:type="spellStart"/>
+      <w:r>
+        <w:rPr>
+          <w:rFonts w:ascii="Courier New" w:hAnsi="Courier New" w:cs="Courier New"/>
+        </w:rPr>
+        <w:t>systemmonitor</w:t>
+      </w:r>
+      <w:proofErr w:type="spellEnd"/>
+      <w:r>
+        <w:rPr>
+          <w:rFonts w:ascii="Courier New" w:hAnsi="Courier New" w:cs="Courier New"/>
+        </w:rPr>
+        <w:t>=gnome-system-monitor</w:t>
+      </w:r>
+    </w:p>
+    <w:p>
+      <w:pPr>
+        <w:keepNext/>
+        <w:spacing w:after="0" w:line="240" w:lineRule="auto"/>
+        <w:rPr>
+          <w:rFonts w:ascii="Courier New" w:hAnsi="Courier New" w:cs="Courier New"/>
+        </w:rPr>
+      </w:pPr>
+      <w:proofErr w:type="gramStart"/>
+      <w:r>
+        <w:rPr>
+          <w:rFonts w:ascii="Courier New" w:hAnsi="Courier New" w:cs="Courier New"/>
+        </w:rPr>
+        <w:t>alias</w:t>
+      </w:r>
+      <w:proofErr w:type="gramEnd"/>
+      <w:r>
+        <w:rPr>
+          <w:rFonts w:ascii="Courier New" w:hAnsi="Courier New" w:cs="Courier New"/>
+        </w:rPr>
+        <w:t xml:space="preserve"> </w:t>
+      </w:r>
+      <w:proofErr w:type="spellStart"/>
+      <w:r>
+        <w:rPr>
+          <w:rFonts w:ascii="Courier New" w:hAnsi="Courier New" w:cs="Courier New"/>
+        </w:rPr>
+        <w:t>xterm</w:t>
+      </w:r>
+      <w:proofErr w:type="spellEnd"/>
+      <w:r>
+        <w:rPr>
+          <w:rFonts w:ascii="Courier New" w:hAnsi="Courier New" w:cs="Courier New"/>
+        </w:rPr>
+        <w:t>=gnome-terminal</w:t>
+      </w:r>
+    </w:p>
+    <w:p>
+      <w:pPr>
+        <w:keepNext/>
+        <w:spacing w:after="0" w:line="240" w:lineRule="auto"/>
+        <w:rPr>
+          <w:rFonts w:ascii="Courier New" w:hAnsi="Courier New" w:cs="Courier New"/>
+        </w:rPr>
+      </w:pPr>
+    </w:p>
+    <w:p>
+      <w:pPr>
+        <w:keepNext/>
+        <w:spacing w:after="0" w:line="240" w:lineRule="auto"/>
+        <w:rPr>
+          <w:rFonts w:ascii="Courier New" w:hAnsi="Courier New" w:cs="Courier New"/>
+        </w:rPr>
+      </w:pPr>
+      <w:proofErr w:type="gramStart"/>
+      <w:r>
+        <w:rPr>
+          <w:rFonts w:ascii="Courier New" w:hAnsi="Courier New" w:cs="Courier New"/>
+        </w:rPr>
+        <w:t>case</w:t>
+      </w:r>
+      <w:proofErr w:type="gramEnd"/>
+      <w:r>
+        <w:rPr>
+          <w:rFonts w:ascii="Courier New" w:hAnsi="Courier New" w:cs="Courier New"/>
+        </w:rPr>
+        <w:t xml:space="preserve"> $TERM in</w:t>
+      </w:r>
+    </w:p>
+    <w:p>
+      <w:pPr>
+        <w:keepNext/>
+        <w:spacing w:after="0" w:line="240" w:lineRule="auto"/>
+        <w:rPr>
+          <w:rFonts w:ascii="Courier New" w:hAnsi="Courier New" w:cs="Courier New"/>
+        </w:rPr>
+      </w:pPr>
+      <w:r>
+        <w:rPr>
+          <w:rFonts w:ascii="Courier New" w:hAnsi="Courier New" w:cs="Courier New"/>
+        </w:rPr>
+        <w:t xml:space="preserve">  </w:t>
+      </w:r>
+      <w:proofErr w:type="spellStart"/>
+      <w:proofErr w:type="gramStart"/>
+      <w:r>
+        <w:rPr>
+          <w:rFonts w:ascii="Courier New" w:hAnsi="Courier New" w:cs="Courier New"/>
+        </w:rPr>
+        <w:t>xterm</w:t>
+      </w:r>
+      <w:proofErr w:type="spellEnd"/>
+      <w:proofErr w:type="gramEnd"/>
+      <w:r>
+        <w:rPr>
+          <w:rFonts w:ascii="Courier New" w:hAnsi="Courier New" w:cs="Courier New"/>
+        </w:rPr>
+        <w:t>*)</w:t>
+      </w:r>
+    </w:p>
+    <w:p>
+      <w:pPr>
+        <w:keepNext/>
+        <w:spacing w:after="0" w:line="240" w:lineRule="auto"/>
+        <w:rPr>
+          <w:rFonts w:ascii="Courier New" w:hAnsi="Courier New" w:cs="Courier New"/>
+        </w:rPr>
+      </w:pPr>
+      <w:r>
+        <w:rPr>
+          <w:rFonts w:ascii="Courier New" w:hAnsi="Courier New" w:cs="Courier New"/>
+        </w:rPr>
+        <w:t xml:space="preserve">    PROMPT_COMMAND='echo -ne "\033]</w:t>
+      </w:r>
+      <w:proofErr w:type="gramStart"/>
+      <w:r>
+        <w:rPr>
+          <w:rFonts w:ascii="Courier New" w:hAnsi="Courier New" w:cs="Courier New"/>
+        </w:rPr>
+        <w:t>0;</w:t>
+      </w:r>
+      <w:proofErr w:type="gramEnd"/>
+      <w:r>
+        <w:rPr>
+          <w:rFonts w:ascii="Courier New" w:hAnsi="Courier New" w:cs="Courier New"/>
+        </w:rPr>
+        <w:t>${USER} ${HOSTNAME}\007"'</w:t>
+      </w:r>
+    </w:p>
+    <w:p>
+      <w:pPr>
+        <w:keepNext/>
+        <w:spacing w:after="0" w:line="240" w:lineRule="auto"/>
+        <w:rPr>
+          <w:rFonts w:ascii="Courier New" w:hAnsi="Courier New" w:cs="Courier New"/>
+        </w:rPr>
+      </w:pPr>
+      <w:r>
+        <w:rPr>
+          <w:rFonts w:ascii="Courier New" w:hAnsi="Courier New" w:cs="Courier New"/>
+        </w:rPr>
+        <w:t xml:space="preserve">    ;;</w:t>
+      </w:r>
+    </w:p>
+    <w:p>
+      <w:pPr>
+        <w:keepNext/>
+        <w:spacing w:after="0" w:line="240" w:lineRule="auto"/>
+        <w:rPr>
+          <w:rFonts w:ascii="Courier New" w:hAnsi="Courier New" w:cs="Courier New"/>
+        </w:rPr>
+      </w:pPr>
+      <w:r>
+        <w:rPr>
+          <w:rFonts w:ascii="Courier New" w:hAnsi="Courier New" w:cs="Courier New"/>
+        </w:rPr>
+        <w:t xml:space="preserve">  *)</w:t>
+      </w:r>
+    </w:p>
+    <w:p>
+      <w:pPr>
+        <w:keepNext/>
+        <w:spacing w:after="0" w:line="240" w:lineRule="auto"/>
+        <w:rPr>
+          <w:rFonts w:ascii="Courier New" w:hAnsi="Courier New" w:cs="Courier New"/>
+        </w:rPr>
+      </w:pPr>
+      <w:r>
+        <w:rPr>
+          <w:rFonts w:ascii="Courier New" w:hAnsi="Courier New" w:cs="Courier New"/>
+        </w:rPr>
+        <w:t xml:space="preserve">    ;;</w:t>
+      </w:r>
+    </w:p>
+    <w:p>
+      <w:pPr>
+        <w:keepNext/>
+        <w:spacing w:after="0" w:line="240" w:lineRule="auto"/>
+        <w:rPr>
+          <w:rFonts w:ascii="Courier New" w:hAnsi="Courier New" w:cs="Courier New"/>
+        </w:rPr>
+      </w:pPr>
+      <w:proofErr w:type="spellStart"/>
+      <w:proofErr w:type="gramStart"/>
+      <w:r>
+        <w:rPr>
+          <w:rFonts w:ascii="Courier New" w:hAnsi="Courier New" w:cs="Courier New"/>
+        </w:rPr>
+        <w:t>esac</w:t>
+      </w:r>
+      <w:proofErr w:type="spellEnd"/>
+      <w:proofErr w:type="gramEnd"/>
+    </w:p>
+    <w:p>
+      <w:pPr>
+        <w:keepNext/>
+        <w:spacing w:after="0" w:line="240" w:lineRule="auto"/>
+        <w:rPr>
+          <w:rFonts w:ascii="Courier New" w:hAnsi="Courier New" w:cs="Courier New"/>
+        </w:rPr>
+      </w:pPr>
+    </w:p>
+    <w:p>
+      <w:pPr>
+        <w:keepNext/>
+        <w:spacing w:after="0" w:line="240" w:lineRule="auto"/>
+        <w:rPr>
+          <w:rFonts w:ascii="Courier New" w:hAnsi="Courier New" w:cs="Courier New"/>
+        </w:rPr>
+      </w:pPr>
+      <w:r>
+        <w:rPr>
+          <w:rFonts w:ascii="Courier New" w:hAnsi="Courier New" w:cs="Courier New"/>
+        </w:rPr>
+        <w:t>BLUETEXT="</w:t>
+      </w:r>
+      <w:proofErr w:type="gramStart"/>
+      <w:r>
+        <w:rPr>
+          <w:rFonts w:ascii="Courier New" w:hAnsi="Courier New" w:cs="Courier New"/>
+        </w:rPr>
+        <w:t>\[</w:t>
+      </w:r>
+      <w:proofErr w:type="gramEnd"/>
+      <w:r>
+        <w:rPr>
+          <w:rFonts w:ascii="Courier New" w:hAnsi="Courier New" w:cs="Courier New"/>
+        </w:rPr>
+        <w:t>\e[34;1m\]"</w:t>
+      </w:r>
+    </w:p>
+    <w:p>
+      <w:pPr>
+        <w:keepNext/>
+        <w:spacing w:after="0" w:line="240" w:lineRule="auto"/>
+        <w:rPr>
+          <w:rFonts w:ascii="Courier New" w:hAnsi="Courier New" w:cs="Courier New"/>
+        </w:rPr>
+      </w:pPr>
+      <w:r>
+        <w:rPr>
+          <w:rFonts w:ascii="Courier New" w:hAnsi="Courier New" w:cs="Courier New"/>
+        </w:rPr>
+        <w:t>RESETTEXT="</w:t>
+      </w:r>
+      <w:proofErr w:type="gramStart"/>
+      <w:r>
+        <w:rPr>
+          <w:rFonts w:ascii="Courier New" w:hAnsi="Courier New" w:cs="Courier New"/>
+        </w:rPr>
+        <w:t>\[</w:t>
+      </w:r>
+      <w:proofErr w:type="gramEnd"/>
+      <w:r>
+        <w:rPr>
+          <w:rFonts w:ascii="Courier New" w:hAnsi="Courier New" w:cs="Courier New"/>
+        </w:rPr>
+        <w:t>\e[0m\]"</w:t>
+      </w:r>
+    </w:p>
+    <w:p>
+      <w:pPr>
+        <w:keepNext/>
+        <w:spacing w:after="0" w:line="240" w:lineRule="auto"/>
+        <w:rPr>
+          <w:rFonts w:ascii="Courier New" w:hAnsi="Courier New" w:cs="Courier New"/>
+        </w:rPr>
+      </w:pPr>
+      <w:r>
+        <w:rPr>
+          <w:rFonts w:ascii="Courier New" w:hAnsi="Courier New" w:cs="Courier New"/>
+        </w:rPr>
+        <w:t>PS1="\</w:t>
+      </w:r>
+      <w:proofErr w:type="spellStart"/>
+      <w:r>
+        <w:rPr>
+          <w:rFonts w:ascii="Courier New" w:hAnsi="Courier New" w:cs="Courier New"/>
+        </w:rPr>
+        <w:t>n$</w:t>
+      </w:r>
+      <w:proofErr w:type="gramStart"/>
+      <w:r>
+        <w:rPr>
+          <w:rFonts w:ascii="Courier New" w:hAnsi="Courier New" w:cs="Courier New"/>
+        </w:rPr>
+        <w:t>BLUETEXT</w:t>
+      </w:r>
+      <w:proofErr w:type="spellEnd"/>
+      <w:r>
+        <w:rPr>
+          <w:rFonts w:ascii="Courier New" w:hAnsi="Courier New" w:cs="Courier New"/>
+        </w:rPr>
+        <w:t>[</w:t>
+      </w:r>
+      <w:proofErr w:type="gramEnd"/>
+      <w:r>
+        <w:rPr>
+          <w:rFonts w:ascii="Courier New" w:hAnsi="Courier New" w:cs="Courier New"/>
+        </w:rPr>
+        <w:t>\! \u \h \$(date '+%Y-%m-%d %T') \$</w:t>
+      </w:r>
+      <w:proofErr w:type="gramStart"/>
+      <w:r>
+        <w:rPr>
+          <w:rFonts w:ascii="Courier New" w:hAnsi="Courier New" w:cs="Courier New"/>
+        </w:rPr>
+        <w:t xml:space="preserve">( </w:t>
+      </w:r>
+      <w:proofErr w:type="spellStart"/>
+      <w:r>
+        <w:rPr>
+          <w:rFonts w:ascii="Courier New" w:hAnsi="Courier New" w:cs="Courier New"/>
+        </w:rPr>
+        <w:t>pwd</w:t>
+      </w:r>
+      <w:proofErr w:type="spellEnd"/>
+      <w:proofErr w:type="gramEnd"/>
+      <w:r>
+        <w:rPr>
+          <w:rFonts w:ascii="Courier New" w:hAnsi="Courier New" w:cs="Courier New"/>
+        </w:rPr>
+        <w:t xml:space="preserve"> )]$RESETTEXT\n"</w:t>
+      </w:r>
+    </w:p>
+    <w:p/>
+    <w:p>
+      <w:pPr>
         <w:spacing w:after="0" w:line="240" w:lineRule="auto"/>
         <w:rPr>
           <w:rFonts w:cs="Courier New"/>
-        </w:rPr>
-      </w:pPr>
-      <w:proofErr w:type="gramStart"/>
+          <w:b/>
+        </w:rPr>
+      </w:pPr>
       <w:r>
         <w:rPr>
           <w:rFonts w:cs="Courier New"/>
-        </w:rPr>
-        <w:t>or</w:t>
-      </w:r>
-      <w:proofErr w:type="gramEnd"/>
-    </w:p>
-    <w:p>
-      <w:pPr>
-        <w:spacing w:after="0" w:line="240" w:lineRule="auto"/>
+          <w:b/>
+        </w:rPr>
+        <w:t>Display P</w:t>
+      </w:r>
+      <w:r>
         <w:rPr>
           <w:rFonts w:cs="Courier New"/>
+          <w:b/>
+        </w:rPr>
+        <w:t>references</w:t>
+      </w:r>
+    </w:p>
+    <w:p>
+      <w:pPr>
+        <w:spacing w:after="0" w:line="240" w:lineRule="auto"/>
+        <w:rPr>
+          <w:rFonts w:cs="Courier New"/>
+        </w:rPr>
+      </w:pPr>
+      <w:r>
+        <w:rPr>
+          <w:rFonts w:cs="Courier New"/>
+        </w:rPr>
+        <w:t>System | Preferences | Display</w:t>
+      </w:r>
+    </w:p>
+    <w:p>
+      <w:pPr>
+        <w:spacing w:after="0" w:line="240" w:lineRule="auto"/>
+        <w:rPr>
+          <w:rFonts w:cs="Courier New"/>
         </w:rPr>
       </w:pPr>
       <w:r>
@@ -4872,10 +4812,10 @@
           <w:noProof/>
         </w:rPr>
         <w:drawing>
-          <wp:inline distT="0" distB="0" distL="0" distR="0" wp14:anchorId="54003E94" wp14:editId="03258C46">
-            <wp:extent cx="2047875" cy="390525"/>
-            <wp:effectExtent l="0" t="0" r="9525" b="9525"/>
-            <wp:docPr id="15" name="Picture 15"/>
+          <wp:inline distT="0" distB="0" distL="0" distR="0" wp14:anchorId="0EA8CBDD" wp14:editId="042BD5CB">
+            <wp:extent cx="2209800" cy="371475"/>
+            <wp:effectExtent l="0" t="0" r="0" b="9525"/>
+            <wp:docPr id="67" name="Picture 67"/>
             <wp:cNvGraphicFramePr>
               <a:graphicFrameLocks xmlns:a="http://schemas.openxmlformats.org/drawingml/2006/main" noChangeAspect="1"/>
             </wp:cNvGraphicFramePr>
@@ -4895,7 +4835,7 @@
                   <pic:spPr>
                     <a:xfrm>
                       <a:off x="0" y="0"/>
-                      <a:ext cx="2047875" cy="390525"/>
+                      <a:ext cx="2209800" cy="371475"/>
                     </a:xfrm>
                     <a:prstGeom prst="rect">
                       <a:avLst/>
@@ -4915,85 +4855,31 @@
           <w:rFonts w:cs="Courier New"/>
         </w:rPr>
       </w:pPr>
+      <w:proofErr w:type="gramStart"/>
       <w:r>
         <w:rPr>
           <w:rFonts w:cs="Courier New"/>
         </w:rPr>
-        <w:t>(</w:t>
-      </w:r>
-      <w:proofErr w:type="gramStart"/>
-      <w:r>
+        <w:t>or</w:t>
+      </w:r>
+      <w:proofErr w:type="gramEnd"/>
+    </w:p>
+    <w:p>
+      <w:pPr>
+        <w:spacing w:after="0" w:line="240" w:lineRule="auto"/>
         <w:rPr>
           <w:rFonts w:cs="Courier New"/>
         </w:rPr>
-        <w:t>or</w:t>
-      </w:r>
-      <w:proofErr w:type="gramEnd"/>
-      <w:r>
-        <w:rPr>
-          <w:rFonts w:cs="Courier New"/>
-        </w:rPr>
-        <w:t xml:space="preserve"> higher if possible on other monitors)</w:t>
-      </w:r>
-    </w:p>
-    <w:p>
-      <w:pPr>
-        <w:spacing w:after="0" w:line="240" w:lineRule="auto"/>
-        <w:rPr>
-          <w:rFonts w:cs="Courier New"/>
-        </w:rPr>
-      </w:pPr>
-    </w:p>
-    <w:p>
-      <w:pPr>
-        <w:keepNext/>
-        <w:spacing w:after="0" w:line="240" w:lineRule="auto"/>
-        <w:rPr>
-          <w:rFonts w:cs="Courier New"/>
-          <w:b/>
-        </w:rPr>
-      </w:pPr>
-      <w:r>
-        <w:rPr>
-          <w:rFonts w:cs="Courier New"/>
-          <w:b/>
-        </w:rPr>
-        <w:lastRenderedPageBreak/>
-        <w:t>Power Management</w:t>
-      </w:r>
-    </w:p>
-    <w:p>
-      <w:pPr>
-        <w:keepNext/>
-        <w:spacing w:after="0" w:line="240" w:lineRule="auto"/>
-        <w:rPr>
-          <w:rFonts w:cs="Courier New"/>
-        </w:rPr>
-      </w:pPr>
-      <w:r>
-        <w:rPr>
-          <w:rFonts w:cs="Courier New"/>
-        </w:rPr>
-        <w:t xml:space="preserve">System | Preferences | Power Management </w:t>
-      </w:r>
-    </w:p>
-    <w:p>
-      <w:pPr>
-        <w:keepNext/>
-        <w:spacing w:after="0" w:line="240" w:lineRule="auto"/>
-        <w:rPr>
-          <w:rFonts w:cs="Courier New"/>
-        </w:rPr>
       </w:pPr>
       <w:r>
         <w:rPr>
           <w:noProof/>
         </w:rPr>
         <w:drawing>
-          <wp:inline distT="0" distB="0" distL="0" distR="0" wp14:anchorId="3821AEF2" wp14:editId="09257A0E">
-            <wp:extent cx="3752850" cy="1962150"/>
-            <wp:effectExtent l="0" t="0" r="0" b="0"/>
-            <wp:docPr id="68" name="Picture 68"/>
+          <wp:inline distT="0" distB="0" distL="0" distR="0" wp14:anchorId="54003E94" wp14:editId="03258C46">
+            <wp:extent cx="2047875" cy="390525"/>
+            <wp:effectExtent l="0" t="0" r="9525" b="9525"/>
+            <wp:docPr id="15" name="Picture 15"/>
             <wp:cNvGraphicFramePr>
               <a:graphicFrameLocks xmlns:a="http://schemas.openxmlformats.org/drawingml/2006/main" noChangeAspect="1"/>
             </wp:cNvGraphicFramePr>
@@ -5013,7 +4899,7 @@
                   <pic:spPr>
                     <a:xfrm>
                       <a:off x="0" y="0"/>
-                      <a:ext cx="3752850" cy="1962150"/>
+                      <a:ext cx="2047875" cy="390525"/>
                     </a:xfrm>
                     <a:prstGeom prst="rect">
                       <a:avLst/>
@@ -5026,22 +4912,64 @@
         </w:drawing>
       </w:r>
     </w:p>
-    <w:p/>
-    <w:p>
-      <w:pPr>
-        <w:rPr>
+    <w:p>
+      <w:pPr>
+        <w:spacing w:after="0" w:line="240" w:lineRule="auto"/>
+        <w:rPr>
+          <w:rFonts w:cs="Courier New"/>
+        </w:rPr>
+      </w:pPr>
+      <w:r>
+        <w:rPr>
+          <w:rFonts w:cs="Courier New"/>
+        </w:rPr>
+        <w:t>(</w:t>
+      </w:r>
+      <w:proofErr w:type="gramStart"/>
+      <w:r>
+        <w:rPr>
+          <w:rFonts w:cs="Courier New"/>
+        </w:rPr>
+        <w:t>or</w:t>
+      </w:r>
+      <w:proofErr w:type="gramEnd"/>
+      <w:r>
+        <w:rPr>
+          <w:rFonts w:cs="Courier New"/>
+        </w:rPr>
+        <w:t xml:space="preserve"> higher if possible on other monitors)</w:t>
+      </w:r>
+    </w:p>
+    <w:p>
+      <w:pPr>
+        <w:spacing w:after="0" w:line="240" w:lineRule="auto"/>
+        <w:rPr>
+          <w:rFonts w:cs="Courier New"/>
+        </w:rPr>
+      </w:pPr>
+    </w:p>
+    <w:p>
+      <w:pPr>
+        <w:keepNext/>
+        <w:spacing w:after="0" w:line="240" w:lineRule="auto"/>
+        <w:rPr>
+          <w:rFonts w:cs="Courier New"/>
           <w:b/>
         </w:rPr>
       </w:pPr>
       <w:r>
         <w:rPr>
+          <w:rFonts w:cs="Courier New"/>
           <w:b/>
         </w:rPr>
-        <w:t>Screen Saver</w:t>
-      </w:r>
-    </w:p>
-    <w:p>
-      <w:pPr>
+        <w:lastRenderedPageBreak/>
+        <w:t>Power Management</w:t>
+      </w:r>
+    </w:p>
+    <w:p>
+      <w:pPr>
+        <w:keepNext/>
+        <w:spacing w:after="0" w:line="240" w:lineRule="auto"/>
         <w:rPr>
           <w:rFonts w:cs="Courier New"/>
         </w:rPr>
@@ -5050,19 +4978,26 @@
         <w:rPr>
           <w:rFonts w:cs="Courier New"/>
         </w:rPr>
-        <w:t>System | Preferences |Screen Saver</w:t>
-      </w:r>
-    </w:p>
-    <w:p>
+        <w:t xml:space="preserve">System | Preferences | Power Management </w:t>
+      </w:r>
+    </w:p>
+    <w:p>
+      <w:pPr>
+        <w:keepNext/>
+        <w:spacing w:after="0" w:line="240" w:lineRule="auto"/>
+        <w:rPr>
+          <w:rFonts w:cs="Courier New"/>
+        </w:rPr>
+      </w:pPr>
       <w:r>
         <w:rPr>
           <w:noProof/>
         </w:rPr>
         <w:drawing>
-          <wp:inline distT="0" distB="0" distL="0" distR="0" wp14:anchorId="67BFEAFA" wp14:editId="343CCD81">
-            <wp:extent cx="3095625" cy="381000"/>
-            <wp:effectExtent l="0" t="0" r="9525" b="0"/>
-            <wp:docPr id="4" name="Picture 4"/>
+          <wp:inline distT="0" distB="0" distL="0" distR="0" wp14:anchorId="3821AEF2" wp14:editId="09257A0E">
+            <wp:extent cx="3752850" cy="1962150"/>
+            <wp:effectExtent l="0" t="0" r="0" b="0"/>
+            <wp:docPr id="68" name="Picture 68"/>
             <wp:cNvGraphicFramePr>
               <a:graphicFrameLocks xmlns:a="http://schemas.openxmlformats.org/drawingml/2006/main" noChangeAspect="1"/>
             </wp:cNvGraphicFramePr>
@@ -5082,6 +5017,75 @@
                   <pic:spPr>
                     <a:xfrm>
                       <a:off x="0" y="0"/>
+                      <a:ext cx="3752850" cy="1962150"/>
+                    </a:xfrm>
+                    <a:prstGeom prst="rect">
+                      <a:avLst/>
+                    </a:prstGeom>
+                  </pic:spPr>
+                </pic:pic>
+              </a:graphicData>
+            </a:graphic>
+          </wp:inline>
+        </w:drawing>
+      </w:r>
+    </w:p>
+    <w:p/>
+    <w:p>
+      <w:pPr>
+        <w:rPr>
+          <w:b/>
+        </w:rPr>
+      </w:pPr>
+      <w:r>
+        <w:rPr>
+          <w:b/>
+        </w:rPr>
+        <w:t>Screen Saver</w:t>
+      </w:r>
+    </w:p>
+    <w:p>
+      <w:pPr>
+        <w:rPr>
+          <w:rFonts w:cs="Courier New"/>
+        </w:rPr>
+      </w:pPr>
+      <w:r>
+        <w:rPr>
+          <w:rFonts w:cs="Courier New"/>
+        </w:rPr>
+        <w:t>System | Preferences |Screen Saver</w:t>
+      </w:r>
+    </w:p>
+    <w:p>
+      <w:r>
+        <w:rPr>
+          <w:noProof/>
+        </w:rPr>
+        <w:drawing>
+          <wp:inline distT="0" distB="0" distL="0" distR="0" wp14:anchorId="67BFEAFA" wp14:editId="343CCD81">
+            <wp:extent cx="3095625" cy="381000"/>
+            <wp:effectExtent l="0" t="0" r="9525" b="0"/>
+            <wp:docPr id="4" name="Picture 4"/>
+            <wp:cNvGraphicFramePr>
+              <a:graphicFrameLocks xmlns:a="http://schemas.openxmlformats.org/drawingml/2006/main" noChangeAspect="1"/>
+            </wp:cNvGraphicFramePr>
+            <a:graphic xmlns:a="http://schemas.openxmlformats.org/drawingml/2006/main">
+              <a:graphicData uri="http://schemas.openxmlformats.org/drawingml/2006/picture">
+                <pic:pic xmlns:pic="http://schemas.openxmlformats.org/drawingml/2006/picture">
+                  <pic:nvPicPr>
+                    <pic:cNvPr id="1" name=""/>
+                    <pic:cNvPicPr/>
+                  </pic:nvPicPr>
+                  <pic:blipFill>
+                    <a:blip r:embed="rId51"/>
+                    <a:stretch>
+                      <a:fillRect/>
+                    </a:stretch>
+                  </pic:blipFill>
+                  <pic:spPr>
+                    <a:xfrm>
+                      <a:off x="0" y="0"/>
                       <a:ext cx="3095625" cy="381000"/>
                     </a:xfrm>
                     <a:prstGeom prst="rect">
@@ -6255,7 +6259,7 @@
       </w:r>
     </w:p>
     <w:p>
-      <w:hyperlink r:id="rId51" w:history="1">
+      <w:hyperlink r:id="rId52" w:history="1">
         <w:r>
           <w:rPr>
             <w:rStyle w:val="Hyperlink"/>
@@ -8542,7 +8546,7 @@
         </w:rPr>
         <w:t xml:space="preserve"> </w:t>
       </w:r>
-      <w:hyperlink r:id="rId52" w:history="1">
+      <w:hyperlink r:id="rId53" w:history="1">
         <w:r>
           <w:rPr>
             <w:rStyle w:val="Hyperlink"/>
@@ -10268,8 +10272,8 @@
     </w:p>
     <w:p/>
     <w:sectPr>
-      <w:headerReference w:type="default" r:id="rId53"/>
-      <w:footerReference w:type="default" r:id="rId54"/>
+      <w:headerReference w:type="default" r:id="rId54"/>
+      <w:footerReference w:type="default" r:id="rId55"/>
       <w:pgSz w:w="12240" w:h="15840"/>
       <w:pgMar w:top="720" w:right="720" w:bottom="720" w:left="720" w:header="720" w:footer="720" w:gutter="0"/>
       <w:cols w:space="720"/>
@@ -10412,7 +10416,7 @@
       <w:rPr>
         <w:noProof/>
       </w:rPr>
-      <w:t>25</w:t>
+      <w:t>24</w:t>
     </w:r>
     <w:r>
       <w:fldChar w:fldCharType="end"/>

</xml_diff>